<commit_message>
Updated manual to reflect changes in specific humidity
</commit_message>
<xml_diff>
--- a/docs/LANDIS-II Climate Library v4.1 User Guide.docx
+++ b/docs/LANDIS-II Climate Library v4.1 User Guide.docx
@@ -195,7 +195,7 @@
         <w:rPr>
           <w:noProof/>
         </w:rPr>
-        <w:t>May 1, 2020</w:t>
+        <w:t>June 25, 2020</w:t>
       </w:r>
       <w:r>
         <w:rPr>
@@ -250,9 +250,7 @@
       </w:r>
     </w:p>
     <w:bookmarkStart w:id="2" w:name="_Toc101616050"/>
-    <w:bookmarkStart w:id="3" w:name="_GoBack"/>
     <w:bookmarkEnd w:id="0"/>
-    <w:bookmarkEnd w:id="3"/>
     <w:p>
       <w:pPr>
         <w:pStyle w:val="TOC1"/>
@@ -973,7 +971,7 @@
             <w:noProof/>
             <w:webHidden/>
           </w:rPr>
-          <w:t>3</w:t>
+          <w:t>4</w:t>
         </w:r>
         <w:r>
           <w:rPr>
@@ -3886,12 +3884,12 @@
         <w:lastRenderedPageBreak/>
         <w:fldChar w:fldCharType="end"/>
       </w:r>
-      <w:bookmarkStart w:id="4" w:name="_Toc39220818"/>
+      <w:bookmarkStart w:id="3" w:name="_Toc39220818"/>
       <w:r>
         <w:t>Introduction</w:t>
       </w:r>
       <w:bookmarkEnd w:id="2"/>
-      <w:bookmarkEnd w:id="4"/>
+      <w:bookmarkEnd w:id="3"/>
     </w:p>
     <w:p>
       <w:pPr>
@@ -4027,7 +4025,7 @@
         <w:pStyle w:val="Heading2"/>
         <w:ind w:left="1170" w:hanging="1170"/>
       </w:pPr>
-      <w:bookmarkStart w:id="5" w:name="_Toc39220819"/>
+      <w:bookmarkStart w:id="4" w:name="_Toc39220819"/>
       <w:r>
         <w:t xml:space="preserve">Interface between </w:t>
       </w:r>
@@ -4037,7 +4035,7 @@
       <w:r>
         <w:t>and Climate Library</w:t>
       </w:r>
-      <w:bookmarkEnd w:id="5"/>
+      <w:bookmarkEnd w:id="4"/>
     </w:p>
     <w:p>
       <w:pPr>
@@ -4256,19 +4254,19 @@
         </w:tabs>
         <w:ind w:left="0" w:firstLine="0"/>
       </w:pPr>
+      <w:bookmarkStart w:id="5" w:name="_Toc39220820"/>
       <w:bookmarkStart w:id="6" w:name="_Toc127846704"/>
-      <w:bookmarkStart w:id="7" w:name="_Toc39220820"/>
       <w:r>
         <w:t>Major Releases</w:t>
       </w:r>
-      <w:bookmarkEnd w:id="7"/>
+      <w:bookmarkEnd w:id="5"/>
     </w:p>
     <w:p>
       <w:pPr>
         <w:pStyle w:val="Heading3"/>
         <w:ind w:hanging="1170"/>
       </w:pPr>
-      <w:bookmarkStart w:id="8" w:name="_Toc39220821"/>
+      <w:bookmarkStart w:id="7" w:name="_Toc39220821"/>
       <w:r>
         <w:t>Version 4.0 (</w:t>
       </w:r>
@@ -4284,7 +4282,7 @@
       <w:r>
         <w:t>)</w:t>
       </w:r>
-      <w:bookmarkEnd w:id="8"/>
+      <w:bookmarkEnd w:id="7"/>
     </w:p>
     <w:p>
       <w:pPr>
@@ -4323,11 +4321,11 @@
         <w:pStyle w:val="Heading3"/>
         <w:ind w:hanging="1170"/>
       </w:pPr>
-      <w:bookmarkStart w:id="9" w:name="_Toc39220822"/>
+      <w:bookmarkStart w:id="8" w:name="_Toc39220822"/>
       <w:r>
         <w:t>Version 3.0 (September 2018)</w:t>
       </w:r>
-      <w:bookmarkEnd w:id="9"/>
+      <w:bookmarkEnd w:id="8"/>
     </w:p>
     <w:p>
       <w:pPr>
@@ -4345,57 +4343,41 @@
         </w:tabs>
         <w:ind w:left="0" w:firstLine="0"/>
       </w:pPr>
-      <w:bookmarkStart w:id="10" w:name="_Toc39220823"/>
+      <w:bookmarkStart w:id="9" w:name="_Toc39220823"/>
       <w:r>
         <w:t>Minor Releases</w:t>
       </w:r>
-      <w:bookmarkEnd w:id="10"/>
+      <w:bookmarkEnd w:id="9"/>
     </w:p>
     <w:p>
       <w:pPr>
         <w:pStyle w:val="Heading3"/>
         <w:ind w:hanging="1170"/>
       </w:pPr>
-      <w:bookmarkStart w:id="11" w:name="_Toc39220824"/>
-      <w:r>
-        <w:t>Version 4.</w:t>
-      </w:r>
-      <w:r>
-        <w:t>1</w:t>
-      </w:r>
-      <w:r>
-        <w:t xml:space="preserve"> (</w:t>
-      </w:r>
-      <w:r>
-        <w:t>May</w:t>
-      </w:r>
-      <w:r>
-        <w:t xml:space="preserve"> 20</w:t>
-      </w:r>
-      <w:r>
-        <w:t>20</w:t>
-      </w:r>
-      <w:r>
-        <w:t>)</w:t>
-      </w:r>
+      <w:bookmarkStart w:id="10" w:name="_Toc39220824"/>
+      <w:r>
+        <w:t>Version 4.1 (</w:t>
+      </w:r>
+      <w:r>
+        <w:t>June</w:t>
+      </w:r>
+      <w:r>
+        <w:t xml:space="preserve"> 2020)</w:t>
+      </w:r>
+      <w:bookmarkEnd w:id="10"/>
+    </w:p>
+    <w:p>
+      <w:pPr>
+        <w:pStyle w:val="textbody"/>
+      </w:pPr>
+      <w:r>
+        <w:t xml:space="preserve">Updated to adjust the wind direction calculation that was incorrect in previous versions. Updated to add average specific humidity, average relative humidity and average temperature. </w:t>
+      </w:r>
+      <w:r>
+        <w:t xml:space="preserve">This allows relative humidity to be calculated from specific humidity and average temperature. </w:t>
+      </w:r>
+      <w:bookmarkStart w:id="11" w:name="_GoBack"/>
       <w:bookmarkEnd w:id="11"/>
-    </w:p>
-    <w:p>
-      <w:pPr>
-        <w:pStyle w:val="textbody"/>
-      </w:pPr>
-      <w:r>
-        <w:t xml:space="preserve">Updated to </w:t>
-      </w:r>
-      <w:r>
-        <w:t>adjust the wind direction calculation that was incorrect in previous versions</w:t>
-      </w:r>
-      <w:r>
-        <w:t>.</w:t>
-      </w:r>
-      <w:r>
-        <w:t xml:space="preserve"> Updated to add average specific humidity, average relative humidity and average temperature. </w:t>
-      </w:r>
     </w:p>
     <w:p>
       <w:pPr>
@@ -4412,6 +4394,7 @@
       </w:pPr>
       <w:bookmarkStart w:id="12" w:name="_Toc39220825"/>
       <w:r>
+        <w:lastRenderedPageBreak/>
         <w:t>Acknowledgments</w:t>
       </w:r>
       <w:bookmarkEnd w:id="6"/>
@@ -4447,7 +4430,6 @@
         </w:rPr>
       </w:pPr>
       <w:r>
-        <w:lastRenderedPageBreak/>
         <w:br w:type="page"/>
       </w:r>
     </w:p>
@@ -7944,13 +7926,7 @@
               <w:rPr>
                 <w:rFonts w:ascii="Times New Roman" w:hAnsi="Times New Roman" w:cs="Times New Roman"/>
               </w:rPr>
-              <w:t>R</w:t>
-            </w:r>
-            <w:r>
-              <w:rPr>
-                <w:rFonts w:ascii="Times New Roman" w:hAnsi="Times New Roman" w:cs="Times New Roman"/>
-              </w:rPr>
-              <w:t>elative humidity</w:t>
+              <w:t>Relative humidity</w:t>
             </w:r>
           </w:p>
         </w:tc>
@@ -8012,13 +7988,7 @@
               <w:rPr>
                 <w:rFonts w:ascii="Times New Roman" w:hAnsi="Times New Roman" w:cs="Times New Roman"/>
               </w:rPr>
-              <w:t>Specific</w:t>
-            </w:r>
-            <w:r>
-              <w:rPr>
-                <w:rFonts w:ascii="Times New Roman" w:hAnsi="Times New Roman" w:cs="Times New Roman"/>
-              </w:rPr>
-              <w:t xml:space="preserve"> humidity</w:t>
+              <w:t>Specific humidity</w:t>
             </w:r>
           </w:p>
         </w:tc>
@@ -8038,13 +8008,7 @@
               <w:rPr>
                 <w:rFonts w:ascii="Times New Roman" w:hAnsi="Times New Roman" w:cs="Times New Roman"/>
               </w:rPr>
-              <w:t>specific</w:t>
-            </w:r>
-            <w:r>
-              <w:rPr>
-                <w:rFonts w:ascii="Times New Roman" w:hAnsi="Times New Roman" w:cs="Times New Roman"/>
-              </w:rPr>
-              <w:t>_humidity</w:t>
+              <w:t>specific_humidity</w:t>
             </w:r>
             <w:proofErr w:type="spellEnd"/>
           </w:p>
@@ -8476,31 +8440,29 @@
         <w:t>.</w:t>
       </w:r>
     </w:p>
+    <w:p/>
     <w:tbl>
       <w:tblPr>
         <w:tblStyle w:val="TableGrid"/>
-        <w:tblW w:w="9104" w:type="dxa"/>
-        <w:tblInd w:w="108" w:type="dxa"/>
+        <w:tblW w:w="7560" w:type="dxa"/>
+        <w:tblInd w:w="-5" w:type="dxa"/>
         <w:tblLook w:val="04A0" w:firstRow="1" w:lastRow="0" w:firstColumn="1" w:lastColumn="0" w:noHBand="0" w:noVBand="1"/>
       </w:tblPr>
       <w:tblGrid>
-        <w:gridCol w:w="923"/>
-        <w:gridCol w:w="830"/>
-        <w:gridCol w:w="763"/>
-        <w:gridCol w:w="1149"/>
-        <w:gridCol w:w="1216"/>
-        <w:gridCol w:w="1083"/>
-        <w:gridCol w:w="910"/>
-        <w:gridCol w:w="1425"/>
-        <w:gridCol w:w="1070"/>
+        <w:gridCol w:w="3690"/>
+        <w:gridCol w:w="3870"/>
       </w:tblGrid>
       <w:tr>
+        <w:trPr>
+          <w:trHeight w:val="451"/>
+        </w:trPr>
         <w:tc>
           <w:tcPr>
-            <w:tcW w:w="944" w:type="dxa"/>
+            <w:tcW w:w="3690" w:type="dxa"/>
           </w:tcPr>
           <w:p>
             <w:pPr>
+              <w:jc w:val="center"/>
               <w:rPr>
                 <w:rFonts w:ascii="Times New Roman" w:hAnsi="Times New Roman" w:cs="Times New Roman"/>
               </w:rPr>
@@ -8509,233 +8471,23 @@
               <w:rPr>
                 <w:rFonts w:ascii="Times New Roman" w:hAnsi="Times New Roman" w:cs="Times New Roman"/>
               </w:rPr>
-              <w:t>Max</w:t>
-            </w:r>
-            <w:r>
-              <w:rPr>
-                <w:rFonts w:ascii="Times New Roman" w:hAnsi="Times New Roman" w:cs="Times New Roman"/>
-              </w:rPr>
-              <w:t xml:space="preserve"> and min</w:t>
-            </w:r>
-            <w:r>
-              <w:rPr>
-                <w:rFonts w:ascii="Times New Roman" w:hAnsi="Times New Roman" w:cs="Times New Roman"/>
-              </w:rPr>
-              <w:t xml:space="preserve"> </w:t>
-            </w:r>
-          </w:p>
-          <w:p>
-            <w:pPr>
-              <w:rPr>
-                <w:rFonts w:ascii="Times New Roman" w:hAnsi="Times New Roman" w:cs="Times New Roman"/>
-              </w:rPr>
-            </w:pPr>
-            <w:r>
-              <w:rPr>
-                <w:rFonts w:ascii="Times New Roman" w:hAnsi="Times New Roman" w:cs="Times New Roman"/>
-              </w:rPr>
-              <w:t>temp</w:t>
+              <w:t>Variable</w:t>
             </w:r>
           </w:p>
         </w:tc>
         <w:tc>
           <w:tcPr>
-            <w:tcW w:w="862" w:type="dxa"/>
+            <w:tcW w:w="3870" w:type="dxa"/>
           </w:tcPr>
           <w:p>
             <w:pPr>
-              <w:rPr>
-                <w:rFonts w:ascii="Times New Roman" w:hAnsi="Times New Roman" w:cs="Times New Roman"/>
-              </w:rPr>
+              <w:jc w:val="center"/>
             </w:pPr>
-            <w:proofErr w:type="spellStart"/>
-            <w:r>
-              <w:rPr>
-                <w:rFonts w:ascii="Times New Roman" w:hAnsi="Times New Roman" w:cs="Times New Roman"/>
-              </w:rPr>
-              <w:t>Precip</w:t>
-            </w:r>
-            <w:proofErr w:type="spellEnd"/>
-          </w:p>
-        </w:tc>
-        <w:tc>
-          <w:tcPr>
-            <w:tcW w:w="763" w:type="dxa"/>
-          </w:tcPr>
-          <w:p>
-            <w:pPr>
-              <w:rPr>
-                <w:rFonts w:ascii="Times New Roman" w:hAnsi="Times New Roman" w:cs="Times New Roman"/>
-              </w:rPr>
-            </w:pPr>
-            <w:r>
-              <w:rPr>
-                <w:rFonts w:ascii="Times New Roman" w:hAnsi="Times New Roman" w:cs="Times New Roman"/>
-              </w:rPr>
-              <w:t>Wind speed</w:t>
-            </w:r>
-          </w:p>
-        </w:tc>
-        <w:tc>
-          <w:tcPr>
-            <w:tcW w:w="1149" w:type="dxa"/>
-          </w:tcPr>
-          <w:p>
-            <w:pPr>
-              <w:rPr>
-                <w:rFonts w:ascii="Times New Roman" w:hAnsi="Times New Roman" w:cs="Times New Roman"/>
-              </w:rPr>
-            </w:pPr>
-            <w:r>
-              <w:rPr>
-                <w:rFonts w:ascii="Times New Roman" w:hAnsi="Times New Roman" w:cs="Times New Roman"/>
-              </w:rPr>
-              <w:t>Wind direction</w:t>
-            </w:r>
-            <w:r>
-              <w:rPr>
-                <w:rFonts w:ascii="Times New Roman" w:hAnsi="Times New Roman" w:cs="Times New Roman"/>
-              </w:rPr>
-              <w:t xml:space="preserve"> or vectors</w:t>
-            </w:r>
-          </w:p>
-        </w:tc>
-        <w:tc>
-          <w:tcPr>
-            <w:tcW w:w="1216" w:type="dxa"/>
-          </w:tcPr>
-          <w:p>
-            <w:pPr>
-              <w:rPr>
-                <w:rFonts w:ascii="Times New Roman" w:hAnsi="Times New Roman" w:cs="Times New Roman"/>
-              </w:rPr>
-            </w:pPr>
-            <w:r>
-              <w:rPr>
-                <w:rFonts w:ascii="Times New Roman" w:hAnsi="Times New Roman" w:cs="Times New Roman"/>
-              </w:rPr>
-              <w:t>Nitrogen deposition</w:t>
-            </w:r>
-          </w:p>
-        </w:tc>
-        <w:tc>
-          <w:tcPr>
-            <w:tcW w:w="1083" w:type="dxa"/>
-          </w:tcPr>
-          <w:p>
-            <w:pPr>
-              <w:rPr>
-                <w:rFonts w:ascii="Times New Roman" w:hAnsi="Times New Roman" w:cs="Times New Roman"/>
-              </w:rPr>
-            </w:pPr>
-            <w:r>
-              <w:rPr>
-                <w:rFonts w:ascii="Times New Roman" w:hAnsi="Times New Roman" w:cs="Times New Roman"/>
-              </w:rPr>
-              <w:t>Max</w:t>
-            </w:r>
-            <w:r>
-              <w:rPr>
-                <w:rFonts w:ascii="Times New Roman" w:hAnsi="Times New Roman" w:cs="Times New Roman"/>
-              </w:rPr>
-              <w:t xml:space="preserve"> </w:t>
-            </w:r>
-            <w:r>
-              <w:rPr>
-                <w:rFonts w:ascii="Times New Roman" w:hAnsi="Times New Roman" w:cs="Times New Roman"/>
-              </w:rPr>
-              <w:t>and mi</w:t>
-            </w:r>
-            <w:r>
-              <w:rPr>
-                <w:rFonts w:ascii="Times New Roman" w:hAnsi="Times New Roman" w:cs="Times New Roman"/>
-              </w:rPr>
-              <w:t>n</w:t>
-            </w:r>
-            <w:r>
-              <w:rPr>
-                <w:rFonts w:ascii="Times New Roman" w:hAnsi="Times New Roman" w:cs="Times New Roman"/>
-              </w:rPr>
-              <w:t xml:space="preserve"> </w:t>
-            </w:r>
-            <w:r>
-              <w:rPr>
-                <w:rFonts w:ascii="Times New Roman" w:hAnsi="Times New Roman" w:cs="Times New Roman"/>
-              </w:rPr>
-              <w:t>relative humidity</w:t>
-            </w:r>
-          </w:p>
-        </w:tc>
-        <w:tc>
-          <w:tcPr>
-            <w:tcW w:w="980" w:type="dxa"/>
-          </w:tcPr>
-          <w:p>
-            <w:pPr>
-              <w:rPr>
-                <w:rFonts w:ascii="Times New Roman" w:hAnsi="Times New Roman" w:cs="Times New Roman"/>
-              </w:rPr>
-            </w:pPr>
-            <w:r>
-              <w:rPr>
-                <w:rFonts w:ascii="Times New Roman" w:hAnsi="Times New Roman" w:cs="Times New Roman"/>
-              </w:rPr>
-              <w:t>Ozone/</w:t>
-            </w:r>
-            <w:r>
-              <w:rPr>
-                <w:rFonts w:ascii="Times New Roman" w:hAnsi="Times New Roman" w:cs="Times New Roman"/>
-              </w:rPr>
-              <w:t xml:space="preserve"> </w:t>
-            </w:r>
-            <w:r>
-              <w:rPr>
-                <w:rFonts w:ascii="Times New Roman" w:hAnsi="Times New Roman" w:cs="Times New Roman"/>
-              </w:rPr>
-              <w:t>CO</w:t>
-            </w:r>
-            <w:r>
-              <w:rPr>
-                <w:rFonts w:ascii="Times New Roman" w:hAnsi="Times New Roman" w:cs="Times New Roman"/>
-                <w:vertAlign w:val="subscript"/>
-              </w:rPr>
-              <w:t>2</w:t>
-            </w:r>
-          </w:p>
-        </w:tc>
-        <w:tc>
-          <w:tcPr>
-            <w:tcW w:w="630" w:type="dxa"/>
-          </w:tcPr>
-          <w:p>
-            <w:pPr>
-              <w:rPr>
-                <w:rFonts w:ascii="Times New Roman" w:hAnsi="Times New Roman" w:cs="Times New Roman"/>
-              </w:rPr>
-            </w:pPr>
-            <w:r>
-              <w:rPr>
-                <w:rFonts w:ascii="Times New Roman" w:hAnsi="Times New Roman" w:cs="Times New Roman"/>
-              </w:rPr>
-              <w:t>PAR</w:t>
-            </w:r>
-          </w:p>
-        </w:tc>
-        <w:tc>
-          <w:tcPr>
-            <w:tcW w:w="1477" w:type="dxa"/>
-          </w:tcPr>
-          <w:p>
-            <w:pPr>
-              <w:rPr>
-                <w:rFonts w:ascii="Times New Roman" w:hAnsi="Times New Roman" w:cs="Times New Roman"/>
-              </w:rPr>
-            </w:pPr>
-            <w:r>
-              <w:rPr>
-                <w:rFonts w:ascii="Times New Roman" w:hAnsi="Times New Roman" w:cs="Times New Roman"/>
-              </w:rPr>
-              <w:t>Short wave radiation</w:t>
+            <w:r>
+              <w:rPr>
+                <w:rFonts w:ascii="Times New Roman" w:hAnsi="Times New Roman" w:cs="Times New Roman"/>
+              </w:rPr>
+              <w:t>Units</w:t>
             </w:r>
           </w:p>
         </w:tc>
@@ -8743,7 +8495,7 @@
       <w:tr>
         <w:tc>
           <w:tcPr>
-            <w:tcW w:w="944" w:type="dxa"/>
+            <w:tcW w:w="3690" w:type="dxa"/>
           </w:tcPr>
           <w:p>
             <w:pPr>
@@ -8755,13 +8507,31 @@
               <w:rPr>
                 <w:rFonts w:ascii="Times New Roman" w:hAnsi="Times New Roman" w:cs="Times New Roman"/>
               </w:rPr>
-              <w:t>Celsius</w:t>
+              <w:t>Max</w:t>
+            </w:r>
+            <w:r>
+              <w:rPr>
+                <w:rFonts w:ascii="Times New Roman" w:hAnsi="Times New Roman" w:cs="Times New Roman"/>
+              </w:rPr>
+              <w:t xml:space="preserve"> and min</w:t>
+            </w:r>
+            <w:r>
+              <w:rPr>
+                <w:rFonts w:ascii="Times New Roman" w:hAnsi="Times New Roman" w:cs="Times New Roman"/>
+              </w:rPr>
+              <w:t xml:space="preserve"> temp</w:t>
+            </w:r>
+            <w:r>
+              <w:rPr>
+                <w:rFonts w:ascii="Times New Roman" w:hAnsi="Times New Roman" w:cs="Times New Roman"/>
+              </w:rPr>
+              <w:t>erature</w:t>
             </w:r>
           </w:p>
         </w:tc>
         <w:tc>
           <w:tcPr>
-            <w:tcW w:w="862" w:type="dxa"/>
+            <w:tcW w:w="3870" w:type="dxa"/>
           </w:tcPr>
           <w:p>
             <w:pPr>
@@ -8773,167 +8543,7 @@
               <w:rPr>
                 <w:rFonts w:ascii="Times New Roman" w:hAnsi="Times New Roman" w:cs="Times New Roman"/>
               </w:rPr>
-              <w:t>mm</w:t>
-            </w:r>
-          </w:p>
-        </w:tc>
-        <w:tc>
-          <w:tcPr>
-            <w:tcW w:w="763" w:type="dxa"/>
-          </w:tcPr>
-          <w:p>
-            <w:pPr>
-              <w:rPr>
-                <w:rFonts w:ascii="Times New Roman" w:hAnsi="Times New Roman" w:cs="Times New Roman"/>
-              </w:rPr>
-            </w:pPr>
-            <w:r>
-              <w:rPr>
-                <w:rFonts w:ascii="Times New Roman" w:hAnsi="Times New Roman" w:cs="Times New Roman"/>
-              </w:rPr>
-              <w:t>m/s</w:t>
-            </w:r>
-          </w:p>
-        </w:tc>
-        <w:tc>
-          <w:tcPr>
-            <w:tcW w:w="1149" w:type="dxa"/>
-          </w:tcPr>
-          <w:p>
-            <w:pPr>
-              <w:rPr>
-                <w:rFonts w:ascii="Times New Roman" w:hAnsi="Times New Roman" w:cs="Times New Roman"/>
-              </w:rPr>
-            </w:pPr>
-            <w:r>
-              <w:rPr>
-                <w:rFonts w:ascii="Times New Roman" w:hAnsi="Times New Roman" w:cs="Times New Roman"/>
-              </w:rPr>
-              <w:t>Degrees (FROM direction)</w:t>
-            </w:r>
-          </w:p>
-        </w:tc>
-        <w:tc>
-          <w:tcPr>
-            <w:tcW w:w="1216" w:type="dxa"/>
-          </w:tcPr>
-          <w:p>
-            <w:pPr>
-              <w:rPr>
-                <w:rFonts w:ascii="Times New Roman" w:hAnsi="Times New Roman" w:cs="Times New Roman"/>
-              </w:rPr>
-            </w:pPr>
-            <w:r>
-              <w:rPr>
-                <w:rFonts w:ascii="Times New Roman" w:hAnsi="Times New Roman" w:cs="Times New Roman"/>
-              </w:rPr>
-              <w:t>g/m2</w:t>
-            </w:r>
-          </w:p>
-        </w:tc>
-        <w:tc>
-          <w:tcPr>
-            <w:tcW w:w="1083" w:type="dxa"/>
-          </w:tcPr>
-          <w:p>
-            <w:pPr>
-              <w:rPr>
-                <w:rFonts w:ascii="Times New Roman" w:hAnsi="Times New Roman" w:cs="Times New Roman"/>
-              </w:rPr>
-            </w:pPr>
-            <w:r>
-              <w:rPr>
-                <w:rFonts w:ascii="Times New Roman" w:hAnsi="Times New Roman" w:cs="Times New Roman"/>
-              </w:rPr>
-              <w:t>%</w:t>
-            </w:r>
-            <w:r>
-              <w:rPr>
-                <w:rFonts w:ascii="Times New Roman" w:hAnsi="Times New Roman" w:cs="Times New Roman"/>
-              </w:rPr>
-              <w:t xml:space="preserve"> (i.e. 50%)</w:t>
-            </w:r>
-          </w:p>
-        </w:tc>
-        <w:tc>
-          <w:tcPr>
-            <w:tcW w:w="980" w:type="dxa"/>
-          </w:tcPr>
-          <w:p>
-            <w:pPr>
-              <w:rPr>
-                <w:rFonts w:ascii="Times New Roman" w:hAnsi="Times New Roman" w:cs="Times New Roman"/>
-              </w:rPr>
-            </w:pPr>
-            <w:r>
-              <w:rPr>
-                <w:rFonts w:ascii="Times New Roman" w:hAnsi="Times New Roman" w:cs="Times New Roman"/>
-              </w:rPr>
-              <w:t>ppm</w:t>
-            </w:r>
-          </w:p>
-        </w:tc>
-        <w:tc>
-          <w:tcPr>
-            <w:tcW w:w="630" w:type="dxa"/>
-          </w:tcPr>
-          <w:p>
-            <w:pPr>
-              <w:rPr>
-                <w:rFonts w:ascii="Times New Roman" w:hAnsi="Times New Roman" w:cs="Times New Roman"/>
-              </w:rPr>
-            </w:pPr>
-            <w:proofErr w:type="spellStart"/>
-            <w:r>
-              <w:rPr>
-                <w:rFonts w:ascii="Times New Roman" w:hAnsi="Times New Roman" w:cs="Times New Roman"/>
-              </w:rPr>
-              <w:t>μmol</w:t>
-            </w:r>
-            <w:proofErr w:type="spellEnd"/>
-            <w:r>
-              <w:rPr>
-                <w:rFonts w:ascii="Times New Roman" w:hAnsi="Times New Roman" w:cs="Times New Roman"/>
-              </w:rPr>
-              <w:t>/m</w:t>
-            </w:r>
-            <w:r>
-              <w:rPr>
-                <w:rFonts w:ascii="Times New Roman" w:hAnsi="Times New Roman" w:cs="Times New Roman"/>
-                <w:vertAlign w:val="superscript"/>
-              </w:rPr>
-              <w:t>2</w:t>
-            </w:r>
-            <w:r>
-              <w:rPr>
-                <w:rFonts w:ascii="Times New Roman" w:hAnsi="Times New Roman" w:cs="Times New Roman"/>
-              </w:rPr>
-              <w:t>/sec</w:t>
-            </w:r>
-          </w:p>
-        </w:tc>
-        <w:tc>
-          <w:tcPr>
-            <w:tcW w:w="1477" w:type="dxa"/>
-          </w:tcPr>
-          <w:p>
-            <w:pPr>
-              <w:rPr>
-                <w:rFonts w:ascii="Times New Roman" w:hAnsi="Times New Roman" w:cs="Times New Roman"/>
-              </w:rPr>
-            </w:pPr>
-            <w:r>
-              <w:rPr>
-                <w:rFonts w:ascii="Times New Roman" w:hAnsi="Times New Roman" w:cs="Times New Roman"/>
-              </w:rPr>
-              <w:t>W/m</w:t>
-            </w:r>
-            <w:r>
-              <w:rPr>
-                <w:rFonts w:ascii="Times New Roman" w:hAnsi="Times New Roman" w:cs="Times New Roman"/>
-                <w:vertAlign w:val="superscript"/>
-              </w:rPr>
-              <w:t>2</w:t>
+              <w:t>Celsius or Kelvin</w:t>
             </w:r>
           </w:p>
         </w:tc>
@@ -8941,7 +8551,7 @@
       <w:tr>
         <w:tc>
           <w:tcPr>
-            <w:tcW w:w="944" w:type="dxa"/>
+            <w:tcW w:w="3690" w:type="dxa"/>
           </w:tcPr>
           <w:p>
             <w:pPr>
@@ -8953,13 +8563,13 @@
               <w:rPr>
                 <w:rFonts w:ascii="Times New Roman" w:hAnsi="Times New Roman" w:cs="Times New Roman"/>
               </w:rPr>
-              <w:t>Kelvin</w:t>
+              <w:t>Precipitation</w:t>
             </w:r>
           </w:p>
         </w:tc>
         <w:tc>
           <w:tcPr>
-            <w:tcW w:w="862" w:type="dxa"/>
+            <w:tcW w:w="3870" w:type="dxa"/>
           </w:tcPr>
           <w:p>
             <w:pPr>
@@ -8967,11 +8577,37 @@
                 <w:rFonts w:ascii="Times New Roman" w:hAnsi="Times New Roman" w:cs="Times New Roman"/>
               </w:rPr>
             </w:pPr>
+            <w:r>
+              <w:rPr>
+                <w:rFonts w:ascii="Times New Roman" w:hAnsi="Times New Roman" w:cs="Times New Roman"/>
+              </w:rPr>
+              <w:t>mm</w:t>
+            </w:r>
+          </w:p>
+        </w:tc>
+      </w:tr>
+      <w:tr>
+        <w:tc>
+          <w:tcPr>
+            <w:tcW w:w="3690" w:type="dxa"/>
+          </w:tcPr>
+          <w:p>
+            <w:pPr>
+              <w:rPr>
+                <w:rFonts w:ascii="Times New Roman" w:hAnsi="Times New Roman" w:cs="Times New Roman"/>
+              </w:rPr>
+            </w:pPr>
+            <w:r>
+              <w:rPr>
+                <w:rFonts w:ascii="Times New Roman" w:hAnsi="Times New Roman" w:cs="Times New Roman"/>
+              </w:rPr>
+              <w:t>Wind speed</w:t>
+            </w:r>
           </w:p>
         </w:tc>
         <w:tc>
           <w:tcPr>
-            <w:tcW w:w="763" w:type="dxa"/>
+            <w:tcW w:w="3870" w:type="dxa"/>
           </w:tcPr>
           <w:p>
             <w:pPr>
@@ -8979,11 +8615,37 @@
                 <w:rFonts w:ascii="Times New Roman" w:hAnsi="Times New Roman" w:cs="Times New Roman"/>
               </w:rPr>
             </w:pPr>
+            <w:r>
+              <w:rPr>
+                <w:rFonts w:ascii="Times New Roman" w:hAnsi="Times New Roman" w:cs="Times New Roman"/>
+              </w:rPr>
+              <w:t>m/s</w:t>
+            </w:r>
+          </w:p>
+        </w:tc>
+      </w:tr>
+      <w:tr>
+        <w:tc>
+          <w:tcPr>
+            <w:tcW w:w="3690" w:type="dxa"/>
+          </w:tcPr>
+          <w:p>
+            <w:pPr>
+              <w:rPr>
+                <w:rFonts w:ascii="Times New Roman" w:hAnsi="Times New Roman" w:cs="Times New Roman"/>
+              </w:rPr>
+            </w:pPr>
+            <w:r>
+              <w:rPr>
+                <w:rFonts w:ascii="Times New Roman" w:hAnsi="Times New Roman" w:cs="Times New Roman"/>
+              </w:rPr>
+              <w:t>Wind direction</w:t>
+            </w:r>
           </w:p>
         </w:tc>
         <w:tc>
           <w:tcPr>
-            <w:tcW w:w="1149" w:type="dxa"/>
+            <w:tcW w:w="3870" w:type="dxa"/>
           </w:tcPr>
           <w:p>
             <w:pPr>
@@ -8991,29 +8653,37 @@
                 <w:rFonts w:ascii="Times New Roman" w:hAnsi="Times New Roman" w:cs="Times New Roman"/>
               </w:rPr>
             </w:pPr>
+            <w:r>
+              <w:rPr>
+                <w:rFonts w:ascii="Times New Roman" w:hAnsi="Times New Roman" w:cs="Times New Roman"/>
+              </w:rPr>
+              <w:t>Degrees (From Direction)</w:t>
+            </w:r>
+          </w:p>
+        </w:tc>
+      </w:tr>
+      <w:tr>
+        <w:tc>
+          <w:tcPr>
+            <w:tcW w:w="3690" w:type="dxa"/>
+          </w:tcPr>
+          <w:p>
+            <w:pPr>
+              <w:rPr>
+                <w:rFonts w:ascii="Times New Roman" w:hAnsi="Times New Roman" w:cs="Times New Roman"/>
+              </w:rPr>
+            </w:pPr>
+            <w:r>
+              <w:rPr>
+                <w:rFonts w:ascii="Times New Roman" w:hAnsi="Times New Roman" w:cs="Times New Roman"/>
+              </w:rPr>
+              <w:t>Nitrogen deposition</w:t>
+            </w:r>
           </w:p>
         </w:tc>
         <w:tc>
           <w:tcPr>
-            <w:tcW w:w="1216" w:type="dxa"/>
-          </w:tcPr>
-          <w:p/>
-        </w:tc>
-        <w:tc>
-          <w:tcPr>
-            <w:tcW w:w="1083" w:type="dxa"/>
-          </w:tcPr>
-          <w:p/>
-        </w:tc>
-        <w:tc>
-          <w:tcPr>
-            <w:tcW w:w="980" w:type="dxa"/>
-          </w:tcPr>
-          <w:p/>
-        </w:tc>
-        <w:tc>
-          <w:tcPr>
-            <w:tcW w:w="630" w:type="dxa"/>
+            <w:tcW w:w="3870" w:type="dxa"/>
           </w:tcPr>
           <w:p>
             <w:pPr>
@@ -9025,7 +8695,7 @@
               <w:rPr>
                 <w:rFonts w:ascii="Times New Roman" w:hAnsi="Times New Roman" w:cs="Times New Roman"/>
               </w:rPr>
-              <w:t>W/m</w:t>
+              <w:t>g/m</w:t>
             </w:r>
             <w:r>
               <w:rPr>
@@ -9033,12 +8703,32 @@
                 <w:vertAlign w:val="superscript"/>
               </w:rPr>
               <w:t>2</w:t>
+            </w:r>
+          </w:p>
+        </w:tc>
+      </w:tr>
+      <w:tr>
+        <w:tc>
+          <w:tcPr>
+            <w:tcW w:w="3690" w:type="dxa"/>
+          </w:tcPr>
+          <w:p>
+            <w:pPr>
+              <w:rPr>
+                <w:rFonts w:ascii="Times New Roman" w:hAnsi="Times New Roman" w:cs="Times New Roman"/>
+              </w:rPr>
+            </w:pPr>
+            <w:r>
+              <w:rPr>
+                <w:rFonts w:ascii="Times New Roman" w:hAnsi="Times New Roman" w:cs="Times New Roman"/>
+              </w:rPr>
+              <w:t>Max and min relative humidity</w:t>
             </w:r>
           </w:p>
         </w:tc>
         <w:tc>
           <w:tcPr>
-            <w:tcW w:w="1477" w:type="dxa"/>
+            <w:tcW w:w="3870" w:type="dxa"/>
           </w:tcPr>
           <w:p>
             <w:pPr>
@@ -9046,11 +8736,234 @@
                 <w:rFonts w:ascii="Times New Roman" w:hAnsi="Times New Roman" w:cs="Times New Roman"/>
               </w:rPr>
             </w:pPr>
+            <w:r>
+              <w:rPr>
+                <w:rFonts w:ascii="Times New Roman" w:hAnsi="Times New Roman" w:cs="Times New Roman"/>
+              </w:rPr>
+              <w:t>%</w:t>
+            </w:r>
+            <w:r>
+              <w:rPr>
+                <w:rFonts w:ascii="Times New Roman" w:hAnsi="Times New Roman" w:cs="Times New Roman"/>
+              </w:rPr>
+              <w:t xml:space="preserve"> (i.e. 50 for 50%)</w:t>
+            </w:r>
+          </w:p>
+        </w:tc>
+      </w:tr>
+      <w:tr>
+        <w:tc>
+          <w:tcPr>
+            <w:tcW w:w="3690" w:type="dxa"/>
+          </w:tcPr>
+          <w:p>
+            <w:pPr>
+              <w:rPr>
+                <w:rFonts w:ascii="Times New Roman" w:hAnsi="Times New Roman" w:cs="Times New Roman"/>
+              </w:rPr>
+            </w:pPr>
+            <w:r>
+              <w:rPr>
+                <w:rFonts w:ascii="Times New Roman" w:hAnsi="Times New Roman" w:cs="Times New Roman"/>
+              </w:rPr>
+              <w:t>Specific humidity</w:t>
+            </w:r>
+          </w:p>
+        </w:tc>
+        <w:tc>
+          <w:tcPr>
+            <w:tcW w:w="3870" w:type="dxa"/>
+          </w:tcPr>
+          <w:p>
+            <w:pPr>
+              <w:rPr>
+                <w:rFonts w:ascii="Times New Roman" w:hAnsi="Times New Roman" w:cs="Times New Roman"/>
+              </w:rPr>
+            </w:pPr>
+            <w:r>
+              <w:rPr>
+                <w:rFonts w:ascii="Times New Roman" w:hAnsi="Times New Roman" w:cs="Times New Roman"/>
+              </w:rPr>
+              <w:t>g/kg</w:t>
+            </w:r>
+          </w:p>
+        </w:tc>
+      </w:tr>
+      <w:tr>
+        <w:tc>
+          <w:tcPr>
+            <w:tcW w:w="3690" w:type="dxa"/>
+          </w:tcPr>
+          <w:p>
+            <w:pPr>
+              <w:rPr>
+                <w:rFonts w:ascii="Times New Roman" w:hAnsi="Times New Roman" w:cs="Times New Roman"/>
+              </w:rPr>
+            </w:pPr>
+            <w:r>
+              <w:rPr>
+                <w:rFonts w:ascii="Times New Roman" w:hAnsi="Times New Roman" w:cs="Times New Roman"/>
+              </w:rPr>
+              <w:t>Ozone</w:t>
+            </w:r>
+            <w:r>
+              <w:rPr>
+                <w:rFonts w:ascii="Times New Roman" w:hAnsi="Times New Roman" w:cs="Times New Roman"/>
+              </w:rPr>
+              <w:t xml:space="preserve"> and CO</w:t>
+            </w:r>
+            <w:r>
+              <w:rPr>
+                <w:rFonts w:ascii="Times New Roman" w:hAnsi="Times New Roman" w:cs="Times New Roman"/>
+                <w:vertAlign w:val="subscript"/>
+              </w:rPr>
+              <w:t>2</w:t>
+            </w:r>
+          </w:p>
+        </w:tc>
+        <w:tc>
+          <w:tcPr>
+            <w:tcW w:w="3870" w:type="dxa"/>
+          </w:tcPr>
+          <w:p>
+            <w:pPr>
+              <w:rPr>
+                <w:rFonts w:ascii="Times New Roman" w:hAnsi="Times New Roman" w:cs="Times New Roman"/>
+              </w:rPr>
+            </w:pPr>
+            <w:r>
+              <w:rPr>
+                <w:rFonts w:ascii="Times New Roman" w:hAnsi="Times New Roman" w:cs="Times New Roman"/>
+              </w:rPr>
+              <w:t>ppm</w:t>
+            </w:r>
+          </w:p>
+        </w:tc>
+      </w:tr>
+      <w:tr>
+        <w:tc>
+          <w:tcPr>
+            <w:tcW w:w="3690" w:type="dxa"/>
+          </w:tcPr>
+          <w:p>
+            <w:pPr>
+              <w:rPr>
+                <w:rFonts w:ascii="Times New Roman" w:hAnsi="Times New Roman" w:cs="Times New Roman"/>
+              </w:rPr>
+            </w:pPr>
+            <w:r>
+              <w:rPr>
+                <w:rFonts w:ascii="Times New Roman" w:hAnsi="Times New Roman" w:cs="Times New Roman"/>
+              </w:rPr>
+              <w:t>PAR</w:t>
+            </w:r>
+          </w:p>
+        </w:tc>
+        <w:tc>
+          <w:tcPr>
+            <w:tcW w:w="3870" w:type="dxa"/>
+          </w:tcPr>
+          <w:p>
+            <w:pPr>
+              <w:rPr>
+                <w:rFonts w:ascii="Times New Roman" w:hAnsi="Times New Roman" w:cs="Times New Roman"/>
+              </w:rPr>
+            </w:pPr>
+            <w:proofErr w:type="spellStart"/>
+            <w:r>
+              <w:rPr>
+                <w:rFonts w:ascii="Times New Roman" w:hAnsi="Times New Roman" w:cs="Times New Roman"/>
+              </w:rPr>
+              <w:t>μmol</w:t>
+            </w:r>
+            <w:proofErr w:type="spellEnd"/>
+            <w:r>
+              <w:rPr>
+                <w:rFonts w:ascii="Times New Roman" w:hAnsi="Times New Roman" w:cs="Times New Roman"/>
+              </w:rPr>
+              <w:t>/m</w:t>
+            </w:r>
+            <w:r>
+              <w:rPr>
+                <w:rFonts w:ascii="Times New Roman" w:hAnsi="Times New Roman" w:cs="Times New Roman"/>
+                <w:vertAlign w:val="superscript"/>
+              </w:rPr>
+              <w:t>2</w:t>
+            </w:r>
+            <w:r>
+              <w:rPr>
+                <w:rFonts w:ascii="Times New Roman" w:hAnsi="Times New Roman" w:cs="Times New Roman"/>
+              </w:rPr>
+              <w:t>/sec</w:t>
+            </w:r>
+            <w:r>
+              <w:rPr>
+                <w:rFonts w:ascii="Times New Roman" w:hAnsi="Times New Roman" w:cs="Times New Roman"/>
+              </w:rPr>
+              <w:t xml:space="preserve"> or </w:t>
+            </w:r>
+            <w:r>
+              <w:rPr>
+                <w:rFonts w:ascii="Times New Roman" w:hAnsi="Times New Roman" w:cs="Times New Roman"/>
+              </w:rPr>
+              <w:t>W/m</w:t>
+            </w:r>
+            <w:r>
+              <w:rPr>
+                <w:rFonts w:ascii="Times New Roman" w:hAnsi="Times New Roman" w:cs="Times New Roman"/>
+                <w:vertAlign w:val="superscript"/>
+              </w:rPr>
+              <w:t>2</w:t>
+            </w:r>
+          </w:p>
+        </w:tc>
+      </w:tr>
+      <w:tr>
+        <w:tc>
+          <w:tcPr>
+            <w:tcW w:w="3690" w:type="dxa"/>
+          </w:tcPr>
+          <w:p>
+            <w:pPr>
+              <w:rPr>
+                <w:rFonts w:ascii="Times New Roman" w:hAnsi="Times New Roman" w:cs="Times New Roman"/>
+              </w:rPr>
+            </w:pPr>
+            <w:r>
+              <w:rPr>
+                <w:rFonts w:ascii="Times New Roman" w:hAnsi="Times New Roman" w:cs="Times New Roman"/>
+              </w:rPr>
+              <w:t>Short wave radiation</w:t>
+            </w:r>
+          </w:p>
+        </w:tc>
+        <w:tc>
+          <w:tcPr>
+            <w:tcW w:w="3870" w:type="dxa"/>
+          </w:tcPr>
+          <w:p>
+            <w:pPr>
+              <w:rPr>
+                <w:rFonts w:ascii="Times New Roman" w:hAnsi="Times New Roman" w:cs="Times New Roman"/>
+              </w:rPr>
+            </w:pPr>
+            <w:r>
+              <w:rPr>
+                <w:rFonts w:ascii="Times New Roman" w:hAnsi="Times New Roman" w:cs="Times New Roman"/>
+              </w:rPr>
+              <w:t>W/m</w:t>
+            </w:r>
+            <w:r>
+              <w:rPr>
+                <w:rFonts w:ascii="Times New Roman" w:hAnsi="Times New Roman" w:cs="Times New Roman"/>
+                <w:vertAlign w:val="superscript"/>
+              </w:rPr>
+              <w:t>2</w:t>
+            </w:r>
           </w:p>
         </w:tc>
       </w:tr>
     </w:tbl>
-    <w:p/>
     <w:p/>
     <w:p>
       <w:pPr>
@@ -9122,6 +9035,7 @@
         </w:rPr>
       </w:pPr>
       <w:r>
+        <w:lastRenderedPageBreak/>
         <w:t xml:space="preserve">This file </w:t>
       </w:r>
       <w:r>
@@ -9177,7 +9091,6 @@
           <w:b/>
           <w:i/>
         </w:rPr>
-        <w:lastRenderedPageBreak/>
         <w:t xml:space="preserve">Note: The </w:t>
       </w:r>
       <w:r>
@@ -10133,11 +10046,21 @@
     <w:r>
       <w:t>Climate Library v</w:t>
     </w:r>
-    <w:fldSimple w:instr=" DOCPROPERTY  &quot;Extension Version&quot;  \* MERGEFORMAT ">
-      <w:r>
-        <w:t>3.0</w:t>
-      </w:r>
-    </w:fldSimple>
+    <w:r>
+      <w:fldChar w:fldCharType="begin"/>
+    </w:r>
+    <w:r>
+      <w:instrText xml:space="preserve"> DOCPROPERTY  "Extension Version"  \* MERGEFORMAT </w:instrText>
+    </w:r>
+    <w:r>
+      <w:fldChar w:fldCharType="separate"/>
+    </w:r>
+    <w:r>
+      <w:t>3.0</w:t>
+    </w:r>
+    <w:r>
+      <w:fldChar w:fldCharType="end"/>
+    </w:r>
     <w:r>
       <w:t xml:space="preserve"> – User Guide</w:t>
     </w:r>
@@ -10692,6 +10615,7 @@
     <w:lsdException w:name="HTML Sample" w:semiHidden="1" w:unhideWhenUsed="1"/>
     <w:lsdException w:name="HTML Typewriter" w:semiHidden="1" w:unhideWhenUsed="1"/>
     <w:lsdException w:name="HTML Variable" w:semiHidden="1" w:unhideWhenUsed="1"/>
+    <w:lsdException w:name="Normal Table" w:semiHidden="1" w:unhideWhenUsed="1"/>
     <w:lsdException w:name="annotation subject" w:semiHidden="1" w:unhideWhenUsed="1"/>
     <w:lsdException w:name="No List" w:semiHidden="1" w:uiPriority="99" w:unhideWhenUsed="1"/>
     <w:lsdException w:name="Outline List 1" w:semiHidden="1" w:unhideWhenUsed="1"/>
@@ -10735,8 +10659,10 @@
     <w:lsdException w:name="Table Elegant" w:semiHidden="1" w:unhideWhenUsed="1"/>
     <w:lsdException w:name="Table Professional" w:semiHidden="1" w:unhideWhenUsed="1"/>
     <w:lsdException w:name="Table Subtle 1" w:semiHidden="1" w:unhideWhenUsed="1"/>
+    <w:lsdException w:name="Table Subtle 2" w:semiHidden="1" w:unhideWhenUsed="1"/>
     <w:lsdException w:name="Table Web 1" w:semiHidden="1" w:unhideWhenUsed="1"/>
     <w:lsdException w:name="Table Web 2" w:semiHidden="1" w:unhideWhenUsed="1"/>
+    <w:lsdException w:name="Table Web 3" w:semiHidden="1" w:unhideWhenUsed="1"/>
     <w:lsdException w:name="Balloon Text" w:semiHidden="1" w:unhideWhenUsed="1"/>
     <w:lsdException w:name="Table Grid" w:uiPriority="59"/>
     <w:lsdException w:name="Table Theme" w:semiHidden="1" w:unhideWhenUsed="1"/>
@@ -12044,7 +11970,7 @@
 </file>
 
 <file path=customXml/itemProps1.xml><?xml version="1.0" encoding="utf-8"?>
-<ds:datastoreItem xmlns:ds="http://schemas.openxmlformats.org/officeDocument/2006/customXml" ds:itemID="{255BDDD5-7FF6-448D-A330-4C22EE729E20}">
+<ds:datastoreItem xmlns:ds="http://schemas.openxmlformats.org/officeDocument/2006/customXml" ds:itemID="{0F10C2DF-4825-4E92-84F5-CAC0F08E0A9D}">
   <ds:schemaRefs>
     <ds:schemaRef ds:uri="http://schemas.openxmlformats.org/officeDocument/2006/bibliography"/>
   </ds:schemaRefs>

</xml_diff>

<commit_message>
minor edits to documentation
</commit_message>
<xml_diff>
--- a/docs/LANDIS-II Climate Library v4.1 User Guide.docx
+++ b/docs/LANDIS-II Climate Library v4.1 User Guide.docx
@@ -195,7 +195,7 @@
         <w:rPr>
           <w:noProof/>
         </w:rPr>
-        <w:t>June 25, 2020</w:t>
+        <w:t>July 11, 2020</w:t>
       </w:r>
       <w:r>
         <w:rPr>
@@ -3237,7 +3237,7 @@
             <w:noProof/>
             <w:webHidden/>
           </w:rPr>
-          <w:t>12</w:t>
+          <w:t>13</w:t>
         </w:r>
         <w:r>
           <w:rPr>
@@ -3325,7 +3325,7 @@
             <w:noProof/>
             <w:webHidden/>
           </w:rPr>
-          <w:t>12</w:t>
+          <w:t>13</w:t>
         </w:r>
         <w:r>
           <w:rPr>
@@ -3413,7 +3413,7 @@
             <w:noProof/>
             <w:webHidden/>
           </w:rPr>
-          <w:t>13</w:t>
+          <w:t>14</w:t>
         </w:r>
         <w:r>
           <w:rPr>
@@ -4371,13 +4371,25 @@
         <w:pStyle w:val="textbody"/>
       </w:pPr>
       <w:r>
-        <w:t xml:space="preserve">Updated to adjust the wind direction calculation that was incorrect in previous versions. Updated to add average specific humidity, average relative humidity and average temperature. </w:t>
-      </w:r>
-      <w:r>
-        <w:t xml:space="preserve">This allows relative humidity to be calculated from specific humidity and average temperature. </w:t>
+        <w:t>Updated to adjust the wind direction calculation that was incorrect in previous versions. Updated to add average specific humidity, average relative humidity and average temperature</w:t>
+      </w:r>
+      <w:r>
+        <w:t xml:space="preserve"> as optional parameters in the input file</w:t>
+      </w:r>
+      <w:r>
+        <w:t xml:space="preserve">. </w:t>
+      </w:r>
+      <w:r>
+        <w:t>Now relative humidity can be used directly (without having to provide min and max) and</w:t>
+      </w:r>
+      <w:r>
+        <w:t xml:space="preserve"> </w:t>
       </w:r>
       <w:bookmarkStart w:id="11" w:name="_GoBack"/>
       <w:bookmarkEnd w:id="11"/>
+      <w:r>
+        <w:t xml:space="preserve">calculated from specific humidity and average temperature. </w:t>
+      </w:r>
     </w:p>
     <w:p>
       <w:pPr>
@@ -6221,7 +6233,29 @@
         <w:t>f ‘yes’ then the following two</w:t>
       </w:r>
       <w:r>
-        <w:t xml:space="preserve"> parameters are required.</w:t>
+        <w:t xml:space="preserve"> parameters are required</w:t>
+      </w:r>
+      <w:r>
+        <w:t xml:space="preserve"> (</w:t>
+      </w:r>
+      <w:proofErr w:type="spellStart"/>
+      <w:r>
+        <w:t>springstart</w:t>
+      </w:r>
+      <w:proofErr w:type="spellEnd"/>
+      <w:r>
+        <w:t xml:space="preserve"> and </w:t>
+      </w:r>
+      <w:proofErr w:type="spellStart"/>
+      <w:r>
+        <w:t>winterstart</w:t>
+      </w:r>
+      <w:proofErr w:type="spellEnd"/>
+      <w:r>
+        <w:t>)</w:t>
+      </w:r>
+      <w:r>
+        <w:t>.</w:t>
       </w:r>
     </w:p>
     <w:p>
@@ -6276,8 +6310,35 @@
     </w:p>
     <w:p>
       <w:pPr>
+        <w:pStyle w:val="Heading2"/>
+        <w:tabs>
+          <w:tab w:val="clear" w:pos="2016"/>
+          <w:tab w:val="num" w:pos="450"/>
+        </w:tabs>
+        <w:ind w:left="1170" w:hanging="1170"/>
+      </w:pPr>
+      <w:r>
+        <w:lastRenderedPageBreak/>
+        <w:t>Atmospheric Pressure</w:t>
+      </w:r>
+    </w:p>
+    <w:p>
+      <w:pPr>
         <w:pStyle w:val="textbody"/>
       </w:pPr>
+      <w:r>
+        <w:t>Average atmospheric pressure in kPa. This parameter is optional, used only to convert specific humidity to relative humidity.</w:t>
+      </w:r>
+    </w:p>
+    <w:p>
+      <w:pPr>
+        <w:pStyle w:val="textbody"/>
+      </w:pPr>
+    </w:p>
+    <w:p>
+      <w:pPr>
+        <w:pStyle w:val="textbody"/>
+      </w:pPr>
     </w:p>
     <w:p>
       <w:pPr>
@@ -6285,7 +6346,6 @@
       </w:pPr>
       <w:bookmarkStart w:id="42" w:name="_Toc39220849"/>
       <w:r>
-        <w:lastRenderedPageBreak/>
         <w:t>Climate Input Files</w:t>
       </w:r>
       <w:bookmarkEnd w:id="42"/>
@@ -6639,6 +6699,7 @@
     <w:p/>
     <w:p>
       <w:r>
+        <w:lastRenderedPageBreak/>
         <w:t xml:space="preserve">If there are regions within each climate region, the user will need to copy the climate regions so that each </w:t>
       </w:r>
       <w:r>
@@ -6675,11 +6736,7 @@
     <w:p/>
     <w:p>
       <w:r>
-        <w:t xml:space="preserve">The user will need to adjust the headers in the climate input file.  The columns for each ecoregion need to match the ecoregion names as they appear in the ecoregion.txt file.  If there is an inactive ecoregion, the user should not supply climate data for that ecoregion.  </w:t>
-      </w:r>
-      <w:r>
-        <w:lastRenderedPageBreak/>
-        <w:t>The user should list the inactive ecoregion first in the ecoregion.txt file and supply climate only for the active ecoregions.</w:t>
+        <w:t>The user will need to adjust the headers in the climate input file.  The columns for each ecoregion need to match the ecoregion names as they appear in the ecoregion.txt file.  If there is an inactive ecoregion, the user should not supply climate data for that ecoregion.  The user should list the inactive ecoregion first in the ecoregion.txt file and supply climate only for the active ecoregions.</w:t>
       </w:r>
     </w:p>
     <w:p/>
@@ -7725,6 +7782,7 @@
               <w:rPr>
                 <w:rFonts w:ascii="Times New Roman" w:hAnsi="Times New Roman" w:cs="Times New Roman"/>
               </w:rPr>
+              <w:lastRenderedPageBreak/>
               <w:t>Maximum relative humidity</w:t>
             </w:r>
           </w:p>
@@ -8067,7 +8125,6 @@
               <w:rPr>
                 <w:rFonts w:ascii="Times New Roman" w:hAnsi="Times New Roman" w:cs="Times New Roman"/>
               </w:rPr>
-              <w:lastRenderedPageBreak/>
               <w:t>CO2 concentration</w:t>
             </w:r>
           </w:p>
@@ -8894,19 +8951,7 @@
               <w:rPr>
                 <w:rFonts w:ascii="Times New Roman" w:hAnsi="Times New Roman" w:cs="Times New Roman"/>
               </w:rPr>
-              <w:t>/sec</w:t>
-            </w:r>
-            <w:r>
-              <w:rPr>
-                <w:rFonts w:ascii="Times New Roman" w:hAnsi="Times New Roman" w:cs="Times New Roman"/>
-              </w:rPr>
-              <w:t xml:space="preserve"> or </w:t>
-            </w:r>
-            <w:r>
-              <w:rPr>
-                <w:rFonts w:ascii="Times New Roman" w:hAnsi="Times New Roman" w:cs="Times New Roman"/>
-              </w:rPr>
-              <w:t>W/m</w:t>
+              <w:t>/sec or W/m</w:t>
             </w:r>
             <w:r>
               <w:rPr>
@@ -8971,6 +9016,7 @@
       </w:pPr>
       <w:bookmarkStart w:id="44" w:name="_Toc39220850"/>
       <w:r>
+        <w:lastRenderedPageBreak/>
         <w:t>Climate Output Files</w:t>
       </w:r>
       <w:bookmarkEnd w:id="44"/>
@@ -9035,7 +9081,6 @@
         </w:rPr>
       </w:pPr>
       <w:r>
-        <w:lastRenderedPageBreak/>
         <w:t xml:space="preserve">This file </w:t>
       </w:r>
       <w:r>
@@ -9170,6 +9215,7 @@
       </w:pPr>
       <w:bookmarkStart w:id="46" w:name="_Toc39220852"/>
       <w:r>
+        <w:lastRenderedPageBreak/>
         <w:t>Climate-future-input.csv</w:t>
       </w:r>
       <w:bookmarkEnd w:id="46"/>
@@ -9220,7 +9266,6 @@
         <w:rPr>
           <w:noProof/>
         </w:rPr>
-        <w:lastRenderedPageBreak/>
         <w:drawing>
           <wp:inline distT="0" distB="0" distL="0" distR="0" wp14:anchorId="21D3A673" wp14:editId="4FA55D2C">
             <wp:extent cx="5706110" cy="2208530"/>
@@ -10105,9 +10150,9 @@
       <w:lvlJc w:val="left"/>
       <w:pPr>
         <w:tabs>
-          <w:tab w:val="num" w:pos="2016"/>
+          <w:tab w:val="num" w:pos="2826"/>
         </w:tabs>
-        <w:ind w:left="2016" w:hanging="576"/>
+        <w:ind w:left="2826" w:hanging="576"/>
       </w:pPr>
       <w:rPr>
         <w:rFonts w:ascii="Verdana" w:hAnsi="Verdana" w:cs="Times New Roman"/>
@@ -10927,7 +10972,12 @@
         <w:ilvl w:val="1"/>
         <w:numId w:val="2"/>
       </w:numPr>
+      <w:tabs>
+        <w:tab w:val="clear" w:pos="2826"/>
+        <w:tab w:val="num" w:pos="2016"/>
+      </w:tabs>
       <w:spacing w:before="240" w:after="60"/>
+      <w:ind w:left="2016"/>
       <w:outlineLvl w:val="1"/>
     </w:pPr>
     <w:rPr>
@@ -11970,7 +12020,7 @@
 </file>
 
 <file path=customXml/itemProps1.xml><?xml version="1.0" encoding="utf-8"?>
-<ds:datastoreItem xmlns:ds="http://schemas.openxmlformats.org/officeDocument/2006/customXml" ds:itemID="{0F10C2DF-4825-4E92-84F5-CAC0F08E0A9D}">
+<ds:datastoreItem xmlns:ds="http://schemas.openxmlformats.org/officeDocument/2006/customXml" ds:itemID="{D54A9D04-9669-4268-A778-BCE6229B8E39}">
   <ds:schemaRefs>
     <ds:schemaRef ds:uri="http://schemas.openxmlformats.org/officeDocument/2006/bibliography"/>
   </ds:schemaRefs>

</xml_diff>

<commit_message>
Added FFMC DMC and DC as optional parms to climate input file so they can be adjusted based on the landscape. Changed units of SH to be kg/kg rather than g/kg. Updated documentation.
</commit_message>
<xml_diff>
--- a/docs/LANDIS-II Climate Library v4.1 User Guide.docx
+++ b/docs/LANDIS-II Climate Library v4.1 User Guide.docx
@@ -107,7 +107,13 @@
         <w:rPr>
           <w:rStyle w:val="titleline1Char"/>
         </w:rPr>
-        <w:t>.0</w:t>
+        <w:t>.</w:t>
+      </w:r>
+      <w:r>
+        <w:rPr>
+          <w:rStyle w:val="titleline1Char"/>
+        </w:rPr>
+        <w:t>1</w:t>
       </w:r>
       <w:r>
         <w:rPr>
@@ -195,7 +201,7 @@
         <w:rPr>
           <w:noProof/>
         </w:rPr>
-        <w:t>July 11, 2020</w:t>
+        <w:t>November 4, 2020</w:t>
       </w:r>
       <w:r>
         <w:rPr>
@@ -4383,12 +4389,7 @@
         <w:t>Now relative humidity can be used directly (without having to provide min and max) and</w:t>
       </w:r>
       <w:r>
-        <w:t xml:space="preserve"> </w:t>
-      </w:r>
-      <w:bookmarkStart w:id="11" w:name="_GoBack"/>
-      <w:bookmarkEnd w:id="11"/>
-      <w:r>
-        <w:t xml:space="preserve">calculated from specific humidity and average temperature. </w:t>
+        <w:t xml:space="preserve"> calculated from specific humidity and average temperature. </w:t>
       </w:r>
     </w:p>
     <w:p>
@@ -4404,13 +4405,13 @@
         </w:tabs>
         <w:ind w:left="0" w:firstLine="0"/>
       </w:pPr>
-      <w:bookmarkStart w:id="12" w:name="_Toc39220825"/>
+      <w:bookmarkStart w:id="11" w:name="_Toc39220825"/>
       <w:r>
         <w:lastRenderedPageBreak/>
         <w:t>Acknowledgments</w:t>
       </w:r>
       <w:bookmarkEnd w:id="6"/>
-      <w:bookmarkEnd w:id="12"/>
+      <w:bookmarkEnd w:id="11"/>
     </w:p>
     <w:p>
       <w:pPr>
@@ -4449,7 +4450,7 @@
       <w:pPr>
         <w:pStyle w:val="Heading1"/>
       </w:pPr>
-      <w:bookmarkStart w:id="13" w:name="_Toc39220826"/>
+      <w:bookmarkStart w:id="12" w:name="_Toc39220826"/>
       <w:r>
         <w:lastRenderedPageBreak/>
         <w:t>Climate Library</w:t>
@@ -4463,7 +4464,7 @@
       <w:r>
         <w:t xml:space="preserve"> File</w:t>
       </w:r>
-      <w:bookmarkEnd w:id="13"/>
+      <w:bookmarkEnd w:id="12"/>
     </w:p>
     <w:p>
       <w:pPr>
@@ -4516,14 +4517,14 @@
         </w:tabs>
         <w:ind w:left="1170" w:hanging="1170"/>
       </w:pPr>
-      <w:bookmarkStart w:id="14" w:name="_Toc112490865"/>
-      <w:bookmarkStart w:id="15" w:name="_Toc39220827"/>
+      <w:bookmarkStart w:id="13" w:name="_Toc112490865"/>
+      <w:bookmarkStart w:id="14" w:name="_Toc39220827"/>
       <w:proofErr w:type="spellStart"/>
       <w:r>
         <w:t>LandisData</w:t>
       </w:r>
+      <w:bookmarkEnd w:id="13"/>
       <w:bookmarkEnd w:id="14"/>
-      <w:bookmarkEnd w:id="15"/>
       <w:proofErr w:type="spellEnd"/>
     </w:p>
     <w:p>
@@ -4555,7 +4556,7 @@
         </w:tabs>
         <w:ind w:left="1170" w:hanging="1170"/>
       </w:pPr>
-      <w:bookmarkStart w:id="16" w:name="_Toc39220828"/>
+      <w:bookmarkStart w:id="15" w:name="_Toc39220828"/>
       <w:proofErr w:type="spellStart"/>
       <w:r>
         <w:t>ClimateTimeSeries</w:t>
@@ -4576,7 +4577,7 @@
       <w:r>
         <w:t>ata)</w:t>
       </w:r>
-      <w:bookmarkEnd w:id="16"/>
+      <w:bookmarkEnd w:id="15"/>
     </w:p>
     <w:p>
       <w:pPr>
@@ -4710,12 +4711,12 @@
         </w:tabs>
         <w:ind w:hanging="2250"/>
       </w:pPr>
-      <w:bookmarkStart w:id="17" w:name="_Toc39220829"/>
+      <w:bookmarkStart w:id="16" w:name="_Toc39220829"/>
       <w:proofErr w:type="spellStart"/>
       <w:r>
         <w:t>Monthly_AverageAllYears</w:t>
       </w:r>
-      <w:bookmarkEnd w:id="17"/>
+      <w:bookmarkEnd w:id="16"/>
       <w:proofErr w:type="spellEnd"/>
     </w:p>
     <w:p>
@@ -4821,7 +4822,7 @@
         </w:tabs>
         <w:ind w:hanging="2250"/>
       </w:pPr>
-      <w:bookmarkStart w:id="18" w:name="_Toc39220830"/>
+      <w:bookmarkStart w:id="17" w:name="_Toc39220830"/>
       <w:proofErr w:type="spellStart"/>
       <w:r>
         <w:t>Monthly_RandomYear</w:t>
@@ -4829,7 +4830,7 @@
       <w:r>
         <w:t>s</w:t>
       </w:r>
-      <w:bookmarkEnd w:id="18"/>
+      <w:bookmarkEnd w:id="17"/>
       <w:proofErr w:type="spellEnd"/>
     </w:p>
     <w:p>
@@ -4893,13 +4894,13 @@
         </w:tabs>
         <w:ind w:hanging="2250"/>
       </w:pPr>
-      <w:bookmarkStart w:id="19" w:name="_Toc39220831"/>
+      <w:bookmarkStart w:id="18" w:name="_Toc39220831"/>
       <w:proofErr w:type="spellStart"/>
       <w:r>
         <w:lastRenderedPageBreak/>
         <w:t>Monthly_SequencedYears</w:t>
       </w:r>
-      <w:bookmarkEnd w:id="19"/>
+      <w:bookmarkEnd w:id="18"/>
       <w:proofErr w:type="spellEnd"/>
     </w:p>
     <w:p>
@@ -5032,12 +5033,12 @@
         </w:tabs>
         <w:ind w:hanging="2250"/>
       </w:pPr>
-      <w:bookmarkStart w:id="20" w:name="_Toc39220832"/>
+      <w:bookmarkStart w:id="19" w:name="_Toc39220832"/>
       <w:proofErr w:type="spellStart"/>
       <w:r>
         <w:t>Daily_AverageAllYears</w:t>
       </w:r>
-      <w:bookmarkEnd w:id="20"/>
+      <w:bookmarkEnd w:id="19"/>
       <w:proofErr w:type="spellEnd"/>
     </w:p>
     <w:p>
@@ -5166,7 +5167,7 @@
         </w:tabs>
         <w:ind w:hanging="2250"/>
       </w:pPr>
-      <w:bookmarkStart w:id="21" w:name="_Toc39220833"/>
+      <w:bookmarkStart w:id="20" w:name="_Toc39220833"/>
       <w:proofErr w:type="spellStart"/>
       <w:r>
         <w:t>Daily_RandomYear</w:t>
@@ -5174,7 +5175,7 @@
       <w:r>
         <w:t>s</w:t>
       </w:r>
-      <w:bookmarkEnd w:id="21"/>
+      <w:bookmarkEnd w:id="20"/>
       <w:proofErr w:type="spellEnd"/>
     </w:p>
     <w:p>
@@ -5262,13 +5263,13 @@
         </w:tabs>
         <w:ind w:hanging="2250"/>
       </w:pPr>
-      <w:bookmarkStart w:id="22" w:name="_Toc39220834"/>
+      <w:bookmarkStart w:id="21" w:name="_Toc39220834"/>
       <w:proofErr w:type="spellStart"/>
       <w:r>
         <w:lastRenderedPageBreak/>
         <w:t>Daily_SequencedYears</w:t>
       </w:r>
-      <w:bookmarkEnd w:id="22"/>
+      <w:bookmarkEnd w:id="21"/>
       <w:proofErr w:type="spellEnd"/>
     </w:p>
     <w:p>
@@ -5357,21 +5358,21 @@
         </w:tabs>
         <w:ind w:left="1170" w:hanging="1170"/>
       </w:pPr>
-      <w:bookmarkStart w:id="23" w:name="_Toc39220835"/>
+      <w:bookmarkStart w:id="22" w:name="_Toc39220835"/>
       <w:proofErr w:type="spellStart"/>
       <w:r>
         <w:t>ClimateFile</w:t>
       </w:r>
-      <w:bookmarkEnd w:id="23"/>
+      <w:bookmarkEnd w:id="22"/>
       <w:proofErr w:type="spellEnd"/>
     </w:p>
     <w:p>
       <w:pPr>
         <w:pStyle w:val="textbody"/>
       </w:pPr>
-      <w:bookmarkStart w:id="24" w:name="_Toc107735768"/>
-      <w:bookmarkStart w:id="25" w:name="_Toc112490868"/>
-      <w:bookmarkStart w:id="26" w:name="_Ref140207509"/>
+      <w:bookmarkStart w:id="23" w:name="_Toc107735768"/>
+      <w:bookmarkStart w:id="24" w:name="_Toc112490868"/>
+      <w:bookmarkStart w:id="25" w:name="_Ref140207509"/>
       <w:r>
         <w:t>This parameter references</w:t>
       </w:r>
@@ -5512,12 +5513,12 @@
         </w:tabs>
         <w:ind w:left="1170" w:hanging="1170"/>
       </w:pPr>
-      <w:bookmarkStart w:id="27" w:name="_Toc39220836"/>
+      <w:bookmarkStart w:id="26" w:name="_Toc39220836"/>
       <w:proofErr w:type="spellStart"/>
       <w:r>
         <w:t>ClimateFileFormat</w:t>
       </w:r>
-      <w:bookmarkEnd w:id="27"/>
+      <w:bookmarkEnd w:id="26"/>
       <w:proofErr w:type="spellEnd"/>
     </w:p>
     <w:p>
@@ -5604,13 +5605,13 @@
         </w:tabs>
         <w:ind w:hanging="2250"/>
       </w:pPr>
-      <w:bookmarkStart w:id="28" w:name="_Toc39220837"/>
+      <w:bookmarkStart w:id="27" w:name="_Toc39220837"/>
       <w:proofErr w:type="spellStart"/>
       <w:r>
         <w:lastRenderedPageBreak/>
         <w:t>Monthly_Temp-C_Precip-mmMonth</w:t>
       </w:r>
-      <w:bookmarkEnd w:id="28"/>
+      <w:bookmarkEnd w:id="27"/>
       <w:proofErr w:type="spellEnd"/>
     </w:p>
     <w:p>
@@ -5686,16 +5687,16 @@
         </w:tabs>
         <w:ind w:hanging="2250"/>
       </w:pPr>
-      <w:bookmarkStart w:id="29" w:name="_Toc388539024"/>
-      <w:bookmarkStart w:id="30" w:name="_Toc39220838"/>
+      <w:bookmarkStart w:id="28" w:name="_Toc388539024"/>
+      <w:bookmarkStart w:id="29" w:name="_Toc39220838"/>
       <w:r>
         <w:t>Monthly_Temp-K_Precip-kgm2</w:t>
       </w:r>
       <w:r>
         <w:t>Sec</w:t>
       </w:r>
+      <w:bookmarkEnd w:id="28"/>
       <w:bookmarkEnd w:id="29"/>
-      <w:bookmarkEnd w:id="30"/>
     </w:p>
     <w:p>
       <w:pPr>
@@ -5746,12 +5747,12 @@
         </w:tabs>
         <w:ind w:hanging="2250"/>
       </w:pPr>
-      <w:bookmarkStart w:id="31" w:name="_Toc39220839"/>
+      <w:bookmarkStart w:id="30" w:name="_Toc39220839"/>
       <w:proofErr w:type="spellStart"/>
       <w:r>
         <w:t>Monthly_Temp-K_Precip-mmMonth</w:t>
       </w:r>
-      <w:bookmarkEnd w:id="31"/>
+      <w:bookmarkEnd w:id="30"/>
       <w:proofErr w:type="spellEnd"/>
     </w:p>
     <w:p>
@@ -5785,12 +5786,12 @@
         </w:tabs>
         <w:ind w:hanging="2250"/>
       </w:pPr>
-      <w:bookmarkStart w:id="32" w:name="_Toc39220840"/>
+      <w:bookmarkStart w:id="31" w:name="_Toc39220840"/>
       <w:proofErr w:type="spellStart"/>
       <w:r>
         <w:t>Daily_Temp-C_Precip-mmDay</w:t>
       </w:r>
-      <w:bookmarkEnd w:id="32"/>
+      <w:bookmarkEnd w:id="31"/>
       <w:proofErr w:type="spellEnd"/>
     </w:p>
     <w:p>
@@ -5836,16 +5837,16 @@
         </w:tabs>
         <w:ind w:hanging="2250"/>
       </w:pPr>
-      <w:bookmarkStart w:id="33" w:name="_Toc388539026"/>
-      <w:bookmarkStart w:id="34" w:name="_Toc39220841"/>
+      <w:bookmarkStart w:id="32" w:name="_Toc388539026"/>
+      <w:bookmarkStart w:id="33" w:name="_Toc39220841"/>
       <w:r>
         <w:t>Daily_Temp-K_Precip-kgm2</w:t>
       </w:r>
       <w:r>
         <w:t>Sec</w:t>
       </w:r>
+      <w:bookmarkEnd w:id="32"/>
       <w:bookmarkEnd w:id="33"/>
-      <w:bookmarkEnd w:id="34"/>
     </w:p>
     <w:p>
       <w:pPr>
@@ -5896,12 +5897,12 @@
         </w:tabs>
         <w:ind w:hanging="2250"/>
       </w:pPr>
-      <w:bookmarkStart w:id="35" w:name="_Toc39220842"/>
+      <w:bookmarkStart w:id="34" w:name="_Toc39220842"/>
       <w:proofErr w:type="spellStart"/>
       <w:r>
         <w:t>Daily_Temp-K_Precip-mmDay</w:t>
       </w:r>
-      <w:bookmarkEnd w:id="35"/>
+      <w:bookmarkEnd w:id="34"/>
       <w:proofErr w:type="spellEnd"/>
     </w:p>
     <w:p>
@@ -5943,7 +5944,7 @@
         </w:tabs>
         <w:ind w:left="1170" w:hanging="1170"/>
       </w:pPr>
-      <w:bookmarkStart w:id="36" w:name="_Toc39220843"/>
+      <w:bookmarkStart w:id="35" w:name="_Toc39220843"/>
       <w:proofErr w:type="spellStart"/>
       <w:r>
         <w:lastRenderedPageBreak/>
@@ -5952,7 +5953,7 @@
       <w:r>
         <w:t>pClimateTimeSeries</w:t>
       </w:r>
-      <w:bookmarkEnd w:id="36"/>
+      <w:bookmarkEnd w:id="35"/>
       <w:proofErr w:type="spellEnd"/>
     </w:p>
     <w:p>
@@ -6067,7 +6068,7 @@
         </w:tabs>
         <w:ind w:left="1170" w:hanging="1170"/>
       </w:pPr>
-      <w:bookmarkStart w:id="37" w:name="_Toc39220844"/>
+      <w:bookmarkStart w:id="36" w:name="_Toc39220844"/>
       <w:proofErr w:type="spellStart"/>
       <w:r>
         <w:t>SpinU</w:t>
@@ -6075,7 +6076,7 @@
       <w:r>
         <w:t>pClimateFile</w:t>
       </w:r>
-      <w:bookmarkEnd w:id="37"/>
+      <w:bookmarkEnd w:id="36"/>
       <w:proofErr w:type="spellEnd"/>
     </w:p>
     <w:p>
@@ -6125,7 +6126,7 @@
         </w:tabs>
         <w:ind w:left="1170" w:hanging="1170"/>
       </w:pPr>
-      <w:bookmarkStart w:id="38" w:name="_Toc39220845"/>
+      <w:bookmarkStart w:id="37" w:name="_Toc39220845"/>
       <w:proofErr w:type="spellStart"/>
       <w:r>
         <w:t>SpinU</w:t>
@@ -6133,7 +6134,7 @@
       <w:r>
         <w:t>pClimateFileFormat</w:t>
       </w:r>
-      <w:bookmarkEnd w:id="38"/>
+      <w:bookmarkEnd w:id="37"/>
       <w:proofErr w:type="spellEnd"/>
     </w:p>
     <w:p>
@@ -6214,12 +6215,12 @@
         </w:tabs>
         <w:ind w:left="1170" w:hanging="1170"/>
       </w:pPr>
-      <w:bookmarkStart w:id="39" w:name="_Toc39220846"/>
+      <w:bookmarkStart w:id="38" w:name="_Toc39220846"/>
       <w:proofErr w:type="spellStart"/>
       <w:r>
         <w:t>UsingFireClimate</w:t>
       </w:r>
-      <w:bookmarkEnd w:id="39"/>
+      <w:bookmarkEnd w:id="38"/>
       <w:proofErr w:type="spellEnd"/>
     </w:p>
     <w:p>
@@ -6267,12 +6268,12 @@
         </w:tabs>
         <w:ind w:left="1170" w:hanging="1170"/>
       </w:pPr>
-      <w:bookmarkStart w:id="40" w:name="_Toc39220847"/>
+      <w:bookmarkStart w:id="39" w:name="_Toc39220847"/>
       <w:proofErr w:type="spellStart"/>
       <w:r>
         <w:t>SpringStart</w:t>
       </w:r>
-      <w:bookmarkEnd w:id="40"/>
+      <w:bookmarkEnd w:id="39"/>
       <w:proofErr w:type="spellEnd"/>
     </w:p>
     <w:p>
@@ -6292,12 +6293,12 @@
         </w:tabs>
         <w:ind w:left="1170" w:hanging="1170"/>
       </w:pPr>
-      <w:bookmarkStart w:id="41" w:name="_Toc39220848"/>
+      <w:bookmarkStart w:id="40" w:name="_Toc39220848"/>
       <w:proofErr w:type="spellStart"/>
       <w:r>
         <w:t>WinterStart</w:t>
       </w:r>
-      <w:bookmarkEnd w:id="41"/>
+      <w:bookmarkEnd w:id="40"/>
       <w:proofErr w:type="spellEnd"/>
     </w:p>
     <w:p>
@@ -6344,17 +6345,17 @@
       <w:pPr>
         <w:pStyle w:val="Heading1"/>
       </w:pPr>
-      <w:bookmarkStart w:id="42" w:name="_Toc39220849"/>
+      <w:bookmarkStart w:id="41" w:name="_Toc39220849"/>
       <w:r>
         <w:t>Climate Input Files</w:t>
       </w:r>
-      <w:bookmarkEnd w:id="42"/>
-    </w:p>
-    <w:p>
-      <w:bookmarkStart w:id="43" w:name="_Toc112490864"/>
+      <w:bookmarkEnd w:id="41"/>
+    </w:p>
+    <w:p>
+      <w:bookmarkStart w:id="42" w:name="_Toc112490864"/>
+      <w:bookmarkEnd w:id="23"/>
       <w:bookmarkEnd w:id="24"/>
       <w:bookmarkEnd w:id="25"/>
-      <w:bookmarkEnd w:id="26"/>
       <w:r>
         <w:t xml:space="preserve">Climate data can be obtained from any source.  One commonly used source of climate data is the </w:t>
       </w:r>
@@ -8841,6 +8842,12 @@
               <w:rPr>
                 <w:rFonts w:ascii="Times New Roman" w:hAnsi="Times New Roman" w:cs="Times New Roman"/>
               </w:rPr>
+              <w:t>k</w:t>
+            </w:r>
+            <w:r>
+              <w:rPr>
+                <w:rFonts w:ascii="Times New Roman" w:hAnsi="Times New Roman" w:cs="Times New Roman"/>
+              </w:rPr>
               <w:t>g/kg</w:t>
             </w:r>
           </w:p>
@@ -9009,7 +9016,10 @@
         </w:tc>
       </w:tr>
     </w:tbl>
-    <w:p/>
+    <w:p>
+      <w:bookmarkStart w:id="43" w:name="_GoBack"/>
+      <w:bookmarkEnd w:id="43"/>
+    </w:p>
     <w:p>
       <w:pPr>
         <w:pStyle w:val="Heading1"/>
@@ -9394,7 +9404,7 @@
         <w:lastRenderedPageBreak/>
         <w:t xml:space="preserve">Example </w:t>
       </w:r>
-      <w:bookmarkEnd w:id="43"/>
+      <w:bookmarkEnd w:id="42"/>
       <w:r>
         <w:t>Inputs</w:t>
       </w:r>
@@ -10091,20 +10101,13 @@
     <w:r>
       <w:t>Climate Library v</w:t>
     </w:r>
+    <w:fldSimple w:instr=" DOCPROPERTY  &quot;Extension Version&quot;  \* MERGEFORMAT ">
+      <w:r>
+        <w:t>3.0</w:t>
+      </w:r>
+    </w:fldSimple>
     <w:r>
-      <w:fldChar w:fldCharType="begin"/>
-    </w:r>
-    <w:r>
-      <w:instrText xml:space="preserve"> DOCPROPERTY  "Extension Version"  \* MERGEFORMAT </w:instrText>
-    </w:r>
-    <w:r>
-      <w:fldChar w:fldCharType="separate"/>
-    </w:r>
-    <w:r>
-      <w:t>3.0</w:t>
-    </w:r>
-    <w:r>
-      <w:fldChar w:fldCharType="end"/>
+      <w:t>1</w:t>
     </w:r>
     <w:r>
       <w:t xml:space="preserve"> – User Guide</w:t>
@@ -12020,7 +12023,7 @@
 </file>
 
 <file path=customXml/itemProps1.xml><?xml version="1.0" encoding="utf-8"?>
-<ds:datastoreItem xmlns:ds="http://schemas.openxmlformats.org/officeDocument/2006/customXml" ds:itemID="{D54A9D04-9669-4268-A778-BCE6229B8E39}">
+<ds:datastoreItem xmlns:ds="http://schemas.openxmlformats.org/officeDocument/2006/customXml" ds:itemID="{2D9B03FA-150D-4A0A-B0EA-67AD08593ACA}">
   <ds:schemaRefs>
     <ds:schemaRef ds:uri="http://schemas.openxmlformats.org/officeDocument/2006/bibliography"/>
   </ds:schemaRefs>

</xml_diff>